<commit_message>
Added DB Description Questions
</commit_message>
<xml_diff>
--- a/Database Description.docx
+++ b/Database Description.docx
@@ -309,6 +309,14 @@
         </w:rPr>
         <w:t>onations</w:t>
       </w:r>
+      <w:r>
+        <w:rPr>
+          <w:rFonts w:ascii="Times New Roman" w:hAnsi="Times New Roman"/>
+        </w:rPr>
+        <w:t xml:space="preserve"> (???)</w:t>
+      </w:r>
+      <w:bookmarkStart w:id="0" w:name="_GoBack"/>
+      <w:bookmarkEnd w:id="0"/>
     </w:p>
     <w:p>
       <w:pPr>
@@ -819,17 +827,9 @@
     </w:p>
     <w:p>
       <w:pPr>
-        <w:rPr>
-          <w:rFonts w:ascii="Times New Roman" w:hAnsi="Times New Roman"/>
-          <w:b/>
-        </w:rPr>
-      </w:pPr>
-    </w:p>
-    <w:p>
-      <w:pPr>
-        <w:rPr>
-          <w:rFonts w:ascii="Times New Roman" w:hAnsi="Times New Roman"/>
-          <w:b/>
+        <w:ind w:left="360"/>
+        <w:rPr>
+          <w:rFonts w:ascii="Times New Roman" w:hAnsi="Times New Roman"/>
         </w:rPr>
       </w:pPr>
     </w:p>
@@ -841,6 +841,28 @@
           <w:b/>
         </w:rPr>
       </w:pPr>
+      <w:r>
+        <w:rPr>
+          <w:rFonts w:ascii="Times New Roman" w:hAnsi="Times New Roman"/>
+          <w:b/>
+        </w:rPr>
+        <w:lastRenderedPageBreak/>
+        <w:t>**********NOTES</w:t>
+      </w:r>
+      <w:r>
+        <w:rPr>
+          <w:rFonts w:ascii="Times New Roman" w:hAnsi="Times New Roman"/>
+          <w:b/>
+        </w:rPr>
+        <w:t>/QUESTIONS</w:t>
+      </w:r>
+      <w:r>
+        <w:rPr>
+          <w:rFonts w:ascii="Times New Roman" w:hAnsi="Times New Roman"/>
+          <w:b/>
+        </w:rPr>
+        <w:t>**********</w:t>
+      </w:r>
     </w:p>
     <w:p>
       <w:pPr>
@@ -853,54 +875,6 @@
     </w:p>
     <w:p>
       <w:pPr>
-        <w:jc w:val="center"/>
-        <w:rPr>
-          <w:rFonts w:ascii="Times New Roman" w:hAnsi="Times New Roman"/>
-          <w:b/>
-        </w:rPr>
-      </w:pPr>
-    </w:p>
-    <w:p>
-      <w:pPr>
-        <w:jc w:val="center"/>
-        <w:rPr>
-          <w:rFonts w:ascii="Times New Roman" w:hAnsi="Times New Roman"/>
-          <w:b/>
-        </w:rPr>
-      </w:pPr>
-      <w:r>
-        <w:rPr>
-          <w:rFonts w:ascii="Times New Roman" w:hAnsi="Times New Roman"/>
-          <w:b/>
-        </w:rPr>
-        <w:t>**********NOTES</w:t>
-      </w:r>
-      <w:r>
-        <w:rPr>
-          <w:rFonts w:ascii="Times New Roman" w:hAnsi="Times New Roman"/>
-          <w:b/>
-        </w:rPr>
-        <w:t>/QUESTIONS</w:t>
-      </w:r>
-      <w:r>
-        <w:rPr>
-          <w:rFonts w:ascii="Times New Roman" w:hAnsi="Times New Roman"/>
-          <w:b/>
-        </w:rPr>
-        <w:t>**********</w:t>
-      </w:r>
-    </w:p>
-    <w:p>
-      <w:pPr>
-        <w:jc w:val="center"/>
-        <w:rPr>
-          <w:rFonts w:ascii="Times New Roman" w:hAnsi="Times New Roman"/>
-          <w:b/>
-        </w:rPr>
-      </w:pPr>
-    </w:p>
-    <w:p>
-      <w:pPr>
         <w:rPr>
           <w:rFonts w:ascii="Times New Roman" w:hAnsi="Times New Roman"/>
           <w:b/>
@@ -943,8 +917,29 @@
         </w:rPr>
         <w:t>How would new donors/donations be added?</w:t>
       </w:r>
-      <w:bookmarkStart w:id="0" w:name="_GoBack"/>
-      <w:bookmarkEnd w:id="0"/>
+    </w:p>
+    <w:p>
+      <w:pPr>
+        <w:rPr>
+          <w:rFonts w:ascii="Times New Roman" w:hAnsi="Times New Roman"/>
+          <w:b/>
+        </w:rPr>
+      </w:pPr>
+      <w:r>
+        <w:rPr>
+          <w:rFonts w:ascii="Times New Roman" w:hAnsi="Times New Roman"/>
+          <w:b/>
+        </w:rPr>
+        <w:t>Tracking donations by location? (What does this mean?)</w:t>
+      </w:r>
+    </w:p>
+    <w:p>
+      <w:pPr>
+        <w:rPr>
+          <w:rFonts w:ascii="Times New Roman" w:hAnsi="Times New Roman"/>
+          <w:b/>
+        </w:rPr>
+      </w:pPr>
     </w:p>
     <w:p>
       <w:pPr>

</xml_diff>